<commit_message>
Update EXERCICE 4 Récolte des besoins.docx
</commit_message>
<xml_diff>
--- a/DOSSIER_06_BASE_DE_DONNEES/FRANCK Exercices MCD/Exercice 4/EXERCICE 4 Récolte des besoins.docx
+++ b/DOSSIER_06_BASE_DE_DONNEES/FRANCK Exercices MCD/Exercice 4/EXERCICE 4 Récolte des besoins.docx
@@ -3,11 +3,43 @@
 <w:document xmlns:wpc="http://schemas.microsoft.com/office/word/2010/wordprocessingCanvas" xmlns:cx="http://schemas.microsoft.com/office/drawing/2014/chartex" xmlns:cx1="http://schemas.microsoft.com/office/drawing/2015/9/8/chartex" xmlns:cx2="http://schemas.microsoft.com/office/drawing/2015/10/21/chartex" xmlns:cx3="http://schemas.microsoft.com/office/drawing/2016/5/9/chartex" xmlns:cx4="http://schemas.microsoft.com/office/drawing/2016/5/10/chartex" xmlns:cx5="http://schemas.microsoft.com/office/drawing/2016/5/11/chartex" xmlns:cx6="http://schemas.microsoft.com/office/drawing/2016/5/12/chartex" xmlns:cx7="http://schemas.microsoft.com/office/drawing/2016/5/13/chartex" xmlns:cx8="http://schemas.microsoft.com/office/drawing/2016/5/14/chartex" xmlns:mc="http://schemas.openxmlformats.org/markup-compatibility/2006" xmlns:aink="http://schemas.microsoft.com/office/drawing/2016/ink" xmlns:am3d="http://schemas.microsoft.com/office/drawing/2017/model3d" xmlns:o="urn:schemas-microsoft-com:office:office" xmlns:oel="http://schemas.microsoft.com/office/2019/extlst" xmlns:r="http://schemas.openxmlformats.org/officeDocument/2006/relationships" xmlns:m="http://schemas.openxmlformats.org/officeDocument/2006/math" xmlns:v="urn:schemas-microsoft-com:vml" xmlns:wp14="http://schemas.microsoft.com/office/word/2010/wordprocessingDrawing" xmlns:wp="http://schemas.openxmlformats.org/drawingml/2006/wordprocessingDrawing" xmlns:w10="urn:schemas-microsoft-com:office:word" xmlns:w="http://schemas.openxmlformats.org/wordprocessingml/2006/main" xmlns:w14="http://schemas.microsoft.com/office/word/2010/wordml" xmlns:w15="http://schemas.microsoft.com/office/word/2012/wordml" xmlns:w16cex="http://schemas.microsoft.com/office/word/2018/wordml/cex" xmlns:w16cid="http://schemas.microsoft.com/office/word/2016/wordml/cid" xmlns:w16="http://schemas.microsoft.com/office/word/2018/wordml" xmlns:w16sdtdh="http://schemas.microsoft.com/office/word/2020/wordml/sdtdatahash" xmlns:w16se="http://schemas.microsoft.com/office/word/2015/wordml/symex" xmlns:wpg="http://schemas.microsoft.com/office/word/2010/wordprocessingGroup" xmlns:wpi="http://schemas.microsoft.com/office/word/2010/wordprocessingInk" xmlns:wne="http://schemas.microsoft.com/office/word/2006/wordml" xmlns:wps="http://schemas.microsoft.com/office/word/2010/wordprocessingShape" mc:Ignorable="w14 w15 w16se w16cid w16 w16cex w16sdtdh wp14">
   <w:body>
     <w:p>
-      <w:r>
-        <w:t>Récolte des besoins :</w:t>
+      <w:pPr>
+        <w:pStyle w:val="Citationintense"/>
+        <w:rPr>
+          <w:sz w:val="36"/>
+          <w:szCs w:val="36"/>
+        </w:rPr>
+      </w:pPr>
+      <w:r>
+        <w:rPr>
+          <w:sz w:val="36"/>
+          <w:szCs w:val="36"/>
+        </w:rPr>
+        <w:t>EXERCICE 4</w:t>
+      </w:r>
+    </w:p>
+    <w:p/>
+    <w:p>
+      <w:pPr>
+        <w:rPr>
+          <w:color w:val="2F5496" w:themeColor="accent1" w:themeShade="BF"/>
+          <w:sz w:val="36"/>
+          <w:szCs w:val="36"/>
+          <w:u w:val="single"/>
+        </w:rPr>
+      </w:pPr>
+      <w:r>
+        <w:rPr>
+          <w:color w:val="2F5496" w:themeColor="accent1" w:themeShade="BF"/>
+          <w:sz w:val="36"/>
+          <w:szCs w:val="36"/>
+          <w:u w:val="single"/>
+        </w:rPr>
+        <w:t>RECOLTE DES BESOINS :</w:t>
       </w:r>
     </w:p>
     <w:p>
+      <w:bookmarkStart w:id="0" w:name="_Hlk110323231"/>
       <w:r>
         <w:t xml:space="preserve">L'Institut privé est un établissement qui offre un certain nombre de stages auxquels peuvent s'inscrire des </w:t>
       </w:r>
@@ -72,7 +104,16 @@
         <w:t>début</w:t>
       </w:r>
       <w:r>
-        <w:t xml:space="preserve">. A chaque stagiaire est affecté un </w:t>
+        <w:t xml:space="preserve">. A chaque </w:t>
+      </w:r>
+      <w:r>
+        <w:rPr>
+          <w:highlight w:val="green"/>
+        </w:rPr>
+        <w:t>stagiaire</w:t>
+      </w:r>
+      <w:r>
+        <w:t xml:space="preserve"> est affecté un </w:t>
       </w:r>
       <w:r>
         <w:rPr>
@@ -117,20 +158,105 @@
         <w:t>date d'inscription</w:t>
       </w:r>
       <w:r>
-        <w:t xml:space="preserve"> au stage. On sait qu'un stagiaire peut s'inscrire à plusieurs stages différents mais ne peut s'inscrire qu'une fois à un stage donné. Chaque stage est composé de matières connues par leur code et leur </w:t>
-      </w:r>
-      <w:r>
-        <w:t>libellé (</w:t>
-      </w:r>
-      <w:r>
-        <w:t xml:space="preserve">grammaire espagnole, mathématiques, mécanique, ...) Une matière peut être suivie dans le cadre de plusieurs stages et elle est enseignée par un seul </w:t>
-      </w:r>
-      <w:r>
-        <w:t>professeur. Ce</w:t>
-      </w:r>
-      <w:r>
-        <w:t xml:space="preserve"> professeur est connu par son matricule et son nom et prénom."</w:t>
-      </w:r>
+        <w:t xml:space="preserve"> au stage. </w:t>
+      </w:r>
+      <w:r>
+        <w:rPr>
+          <w:highlight w:val="magenta"/>
+        </w:rPr>
+        <w:t>On sait qu'un stagiaire peut s'inscrire à plusieurs stages différents mais ne peut s'inscrire qu'une fois à un stage donné</w:t>
+      </w:r>
+      <w:r>
+        <w:t xml:space="preserve">. Chaque </w:t>
+      </w:r>
+      <w:r>
+        <w:t>stage</w:t>
+      </w:r>
+      <w:r>
+        <w:t xml:space="preserve"> est composé de </w:t>
+      </w:r>
+      <w:r>
+        <w:rPr>
+          <w:highlight w:val="green"/>
+        </w:rPr>
+        <w:t>matières</w:t>
+      </w:r>
+      <w:r>
+        <w:t xml:space="preserve"> connues par leur </w:t>
+      </w:r>
+      <w:r>
+        <w:rPr>
+          <w:highlight w:val="yellow"/>
+        </w:rPr>
+        <w:t>code</w:t>
+      </w:r>
+      <w:r>
+        <w:t xml:space="preserve"> et leur </w:t>
+      </w:r>
+      <w:r>
+        <w:rPr>
+          <w:highlight w:val="yellow"/>
+        </w:rPr>
+        <w:t>libellé</w:t>
+      </w:r>
+      <w:r>
+        <w:t xml:space="preserve"> (grammaire espagnole, mathématiques, mécanique, ...) </w:t>
+      </w:r>
+      <w:r>
+        <w:rPr>
+          <w:highlight w:val="magenta"/>
+        </w:rPr>
+        <w:t>Une matière peut être suivie dans le cadre de plusieurs stages</w:t>
+      </w:r>
+      <w:r>
+        <w:t xml:space="preserve"> et </w:t>
+      </w:r>
+      <w:r>
+        <w:rPr>
+          <w:highlight w:val="magenta"/>
+        </w:rPr>
+        <w:t>elle est enseignée par un seul professeur</w:t>
+      </w:r>
+      <w:r>
+        <w:t xml:space="preserve">. Ce </w:t>
+      </w:r>
+      <w:r>
+        <w:rPr>
+          <w:highlight w:val="green"/>
+        </w:rPr>
+        <w:t>professeur</w:t>
+      </w:r>
+      <w:r>
+        <w:t xml:space="preserve"> est connu par son </w:t>
+      </w:r>
+      <w:r>
+        <w:rPr>
+          <w:highlight w:val="yellow"/>
+        </w:rPr>
+        <w:t>matricule</w:t>
+      </w:r>
+      <w:r>
+        <w:t xml:space="preserve"> et son </w:t>
+      </w:r>
+      <w:r>
+        <w:rPr>
+          <w:highlight w:val="yellow"/>
+        </w:rPr>
+        <w:t>nom</w:t>
+      </w:r>
+      <w:r>
+        <w:t xml:space="preserve"> et </w:t>
+      </w:r>
+      <w:r>
+        <w:rPr>
+          <w:highlight w:val="yellow"/>
+        </w:rPr>
+        <w:t>prénom</w:t>
+      </w:r>
+      <w:r>
+        <w:t>."</w:t>
+      </w:r>
+      <w:bookmarkEnd w:id="0"/>
     </w:p>
     <w:sectPr>
       <w:pgSz w:w="11906" w:h="16838"/>
@@ -568,6 +694,41 @@
     <w:semiHidden/>
     <w:unhideWhenUsed/>
   </w:style>
+  <w:style w:type="paragraph" w:styleId="Citationintense">
+    <w:name w:val="Intense Quote"/>
+    <w:basedOn w:val="Normal"/>
+    <w:next w:val="Normal"/>
+    <w:link w:val="CitationintenseCar"/>
+    <w:uiPriority w:val="30"/>
+    <w:qFormat/>
+    <w:rsid w:val="00103AAF"/>
+    <w:pPr>
+      <w:pBdr>
+        <w:top w:val="single" w:sz="4" w:space="10" w:color="4472C4" w:themeColor="accent1"/>
+        <w:bottom w:val="single" w:sz="4" w:space="10" w:color="4472C4" w:themeColor="accent1"/>
+      </w:pBdr>
+      <w:spacing w:before="360" w:after="360"/>
+      <w:ind w:left="864" w:right="864"/>
+      <w:jc w:val="center"/>
+    </w:pPr>
+    <w:rPr>
+      <w:i/>
+      <w:iCs/>
+      <w:color w:val="4472C4" w:themeColor="accent1"/>
+    </w:rPr>
+  </w:style>
+  <w:style w:type="character" w:customStyle="1" w:styleId="CitationintenseCar">
+    <w:name w:val="Citation intense Car"/>
+    <w:basedOn w:val="Policepardfaut"/>
+    <w:link w:val="Citationintense"/>
+    <w:uiPriority w:val="30"/>
+    <w:rsid w:val="00103AAF"/>
+    <w:rPr>
+      <w:i/>
+      <w:iCs/>
+      <w:color w:val="4472C4" w:themeColor="accent1"/>
+    </w:rPr>
+  </w:style>
 </w:styles>
 </file>
 

</xml_diff>